<commit_message>
Theoretische Grundlagen zum Auswahlrahmen.
</commit_message>
<xml_diff>
--- a/doc/ManpiplationFrame.docx
+++ b/doc/ManpiplationFrame.docx
@@ -1,6 +1,6 @@
 
 <file path=word/document.xml><?xml version="1.0" encoding="utf-8"?>
-<w:document xmlns:wpc="http://schemas.microsoft.com/office/word/2010/wordprocessingCanvas" xmlns:cx="http://schemas.microsoft.com/office/drawing/2014/chartex" xmlns:cx1="http://schemas.microsoft.com/office/drawing/2015/9/8/chartex" xmlns:cx2="http://schemas.microsoft.com/office/drawing/2015/10/21/chartex" xmlns:cx3="http://schemas.microsoft.com/office/drawing/2016/5/9/chartex" xmlns:cx4="http://schemas.microsoft.com/office/drawing/2016/5/10/chartex" xmlns:cx5="http://schemas.microsoft.com/office/drawing/2016/5/11/chartex" xmlns:cx6="http://schemas.microsoft.com/office/drawing/2016/5/12/chartex" xmlns:cx7="http://schemas.microsoft.com/office/drawing/2016/5/13/chartex" xmlns:cx8="http://schemas.microsoft.com/office/drawing/2016/5/14/chartex" xmlns:mc="http://schemas.openxmlformats.org/markup-compatibility/2006" xmlns:aink="http://schemas.microsoft.com/office/drawing/2016/ink" xmlns:am3d="http://schemas.microsoft.com/office/drawing/2017/model3d" xmlns:o="urn:schemas-microsoft-com:office:office" xmlns:r="http://schemas.openxmlformats.org/officeDocument/2006/relationships" xmlns:m="http://schemas.openxmlformats.org/officeDocument/2006/math" xmlns:v="urn:schemas-microsoft-com:vml" xmlns:wp14="http://schemas.microsoft.com/office/word/2010/wordprocessingDrawing" xmlns:wp="http://schemas.openxmlformats.org/drawingml/2006/wordprocessingDrawing" xmlns:w10="urn:schemas-microsoft-com:office:word" xmlns:w="http://schemas.openxmlformats.org/wordprocessingml/2006/main" xmlns:w14="http://schemas.microsoft.com/office/word/2010/wordml" xmlns:w15="http://schemas.microsoft.com/office/word/2012/wordml" xmlns:w16cid="http://schemas.microsoft.com/office/word/2016/wordml/cid" xmlns:w16se="http://schemas.microsoft.com/office/word/2015/wordml/symex" xmlns:wpg="http://schemas.microsoft.com/office/word/2010/wordprocessingGroup" xmlns:wpi="http://schemas.microsoft.com/office/word/2010/wordprocessingInk" xmlns:wne="http://schemas.microsoft.com/office/word/2006/wordml" xmlns:wps="http://schemas.microsoft.com/office/word/2010/wordprocessingShape" mc:Ignorable="w14 w15 w16se w16cid wp14">
+<w:document xmlns:wpc="http://schemas.microsoft.com/office/word/2010/wordprocessingCanvas" xmlns:cx="http://schemas.microsoft.com/office/drawing/2014/chartex" xmlns:mc="http://schemas.openxmlformats.org/markup-compatibility/2006" xmlns:o="urn:schemas-microsoft-com:office:office" xmlns:r="http://schemas.openxmlformats.org/officeDocument/2006/relationships" xmlns:m="http://schemas.openxmlformats.org/officeDocument/2006/math" xmlns:v="urn:schemas-microsoft-com:vml" xmlns:wp14="http://schemas.microsoft.com/office/word/2010/wordprocessingDrawing" xmlns:wp="http://schemas.openxmlformats.org/drawingml/2006/wordprocessingDrawing" xmlns:w10="urn:schemas-microsoft-com:office:word" xmlns:w="http://schemas.openxmlformats.org/wordprocessingml/2006/main" xmlns:w14="http://schemas.microsoft.com/office/word/2010/wordml" xmlns:w15="http://schemas.microsoft.com/office/word/2012/wordml" xmlns:w16se="http://schemas.microsoft.com/office/word/2015/wordml/symex" xmlns:wpg="http://schemas.microsoft.com/office/word/2010/wordprocessingGroup" xmlns:wpi="http://schemas.microsoft.com/office/word/2010/wordprocessingInk" xmlns:wne="http://schemas.microsoft.com/office/word/2006/wordml" xmlns:wps="http://schemas.microsoft.com/office/word/2010/wordprocessingShape" mc:Ignorable="w14 w15 w16se wp14">
   <w:body>
     <w:p>
       <w:pPr>
@@ -15,21 +15,46 @@
         <w:jc w:val="both"/>
       </w:pPr>
       <w:r>
-        <w:t>Das Ändern von Objektattributen kann durch die Verwendung eines ManipulationFrames Bearbeiter freundlich erfolgen.</w:t>
+        <w:t>Das Ändern von</w:t>
+      </w:r>
+      <w:r>
+        <w:t xml:space="preserve"> A</w:t>
+      </w:r>
+      <w:r>
+        <w:t xml:space="preserve">ttributen kann durch die Verwendung eines </w:t>
+      </w:r>
+      <w:r>
+        <w:t xml:space="preserve">Auswahl- und Manipulationsrahmens für den </w:t>
+      </w:r>
+      <w:r>
+        <w:t xml:space="preserve">Bearbeiter </w:t>
+      </w:r>
+      <w:r>
+        <w:t>effizienter</w:t>
+      </w:r>
+      <w:r>
+        <w:t xml:space="preserve"> erfolgen</w:t>
+      </w:r>
+      <w:r>
+        <w:t>, als über die Auswahl in Dialogfeldern</w:t>
+      </w:r>
+      <w:r>
+        <w:t>.</w:t>
+      </w:r>
+      <w:r>
+        <w:t xml:space="preserve"> Die Verwendung eines Rahmens stellt somit eine weitere Art der Bearbeitung da, ersetzt die Möglichkeiten über Dialoge jedoch nicht.</w:t>
       </w:r>
     </w:p>
     <w:p>
       <w:pPr>
-        <w:jc w:val="both"/>
+        <w:jc w:val="center"/>
       </w:pPr>
-    </w:p>
-    <w:p>
       <w:r>
         <w:drawing>
-          <wp:inline distT="0" distB="0" distL="0" distR="0" wp14:anchorId="7389CC34" wp14:editId="4544FFAB">
-            <wp:extent cx="5759450" cy="3291205"/>
-            <wp:effectExtent l="0" t="0" r="0" b="4445"/>
-            <wp:docPr id="1" name="Grafik 1"/>
+          <wp:inline distT="0" distB="0" distL="0" distR="0" wp14:anchorId="27EB6A4A" wp14:editId="40A3C679">
+            <wp:extent cx="2234243" cy="1677669"/>
+            <wp:effectExtent l="0" t="0" r="0" b="0"/>
+            <wp:docPr id="2" name="Grafik 2"/>
             <wp:cNvGraphicFramePr>
               <a:graphicFrameLocks xmlns:a="http://schemas.openxmlformats.org/drawingml/2006/main" noChangeAspect="1"/>
             </wp:cNvGraphicFramePr>
@@ -49,7 +74,7 @@
                   <pic:spPr>
                     <a:xfrm>
                       <a:off x="0" y="0"/>
-                      <a:ext cx="5759450" cy="3291205"/>
+                      <a:ext cx="2235289" cy="1678454"/>
                     </a:xfrm>
                     <a:prstGeom prst="rect">
                       <a:avLst/>
@@ -61,8 +86,830 @@
           </wp:inline>
         </w:drawing>
       </w:r>
+    </w:p>
+    <w:p>
+      <w:pPr>
+        <w:rPr>
+          <w:noProof/>
+        </w:rPr>
+      </w:pPr>
+      <w:r>
+        <w:rPr>
+          <w:noProof/>
+        </w:rPr>
+        <w:t xml:space="preserve">Der Rahmen wird bei Auswahl eines Items im Editor angezeigt. Der Rahmen übernimmt die Koordinaten des Items, indem die gleiche Transformationsmatix angewendet wird, wie sie auch zum Zeichnen des Items verwendet wird. An exponierten Koordinaten können Ankerpunkte </w:t>
+      </w:r>
+      <w:r>
+        <w:rPr>
+          <w:noProof/>
+        </w:rPr>
+        <w:t>festgelgt werden. Um jeden Ankerpunkt verlaufen mehrere Orbits auf denen Handles angeordnet werden können. Anker und Orbits werden graphisch nicht dargestellt.</w:t>
+      </w:r>
+    </w:p>
+    <w:p>
+      <w:pPr>
+        <w:rPr>
+          <w:noProof/>
+        </w:rPr>
+      </w:pPr>
+      <w:r>
+        <w:rPr>
+          <w:noProof/>
+        </w:rPr>
+        <w:t>Jeder Handle hat eine bestimmte Aufgabe, welche beim Zielen des Handles zum tragen kommt.</w:t>
+      </w:r>
+    </w:p>
+    <w:p>
+      <w:pPr>
+        <w:pStyle w:val="berschrift1"/>
+        <w:rPr>
+          <w:noProof/>
+        </w:rPr>
+      </w:pPr>
+      <w:r>
+        <w:rPr>
+          <w:noProof/>
+        </w:rPr>
+        <w:t>Frame</w:t>
+      </w:r>
+    </w:p>
+    <w:p>
+      <w:r>
+        <w:t xml:space="preserve">Jedes Item, welches die Schnittstelle </w:t>
+      </w:r>
+      <w:proofErr w:type="spellStart"/>
+      <w:r>
+        <w:rPr>
+          <w:i/>
+        </w:rPr>
+        <w:t>IItemVisual</w:t>
+      </w:r>
+      <w:proofErr w:type="spellEnd"/>
+      <w:r>
+        <w:t xml:space="preserve"> (Bestimmt, dass das Item eine Größe besitzt) implementiert, kann einen Rahmen besitzen. </w:t>
+      </w:r>
+      <w:r>
+        <w:t xml:space="preserve">Rahmen von </w:t>
+      </w:r>
+      <w:r>
+        <w:t xml:space="preserve">Items, ohne Größenangaben (z.B. </w:t>
+      </w:r>
+      <w:proofErr w:type="spellStart"/>
+      <w:r>
+        <w:rPr>
+          <w:i/>
+        </w:rPr>
+        <w:t>ItemMapVertext</w:t>
+      </w:r>
+      <w:proofErr w:type="spellEnd"/>
+      <w:r>
+        <w:t xml:space="preserve">) </w:t>
+      </w:r>
+      <w:r>
+        <w:t>werden durch eine fiktive Größe dargestellt.</w:t>
+      </w:r>
+    </w:p>
+    <w:p>
+      <w:pPr>
+        <w:pStyle w:val="berschrift1"/>
+        <w:rPr>
+          <w:noProof/>
+        </w:rPr>
+      </w:pPr>
+      <w:r>
+        <w:rPr>
+          <w:noProof/>
+        </w:rPr>
+        <w:t>Anker</w:t>
+      </w:r>
+    </w:p>
+    <w:p>
+      <w:r>
+        <w:t xml:space="preserve">Die Anker </w:t>
+      </w:r>
+      <w:r>
+        <w:t xml:space="preserve">stellen spezielle </w:t>
+      </w:r>
+      <w:r>
+        <w:t>Koordinaten</w:t>
+      </w:r>
+      <w:r>
+        <w:t xml:space="preserve"> dar</w:t>
+      </w:r>
+      <w:r>
+        <w:t xml:space="preserve">, welche </w:t>
+      </w:r>
+      <w:r>
+        <w:t xml:space="preserve">in der Update-Funktion des Rahmens unter Zuhilfenahme der aktuellen Transformationsmatrix </w:t>
+      </w:r>
+      <w:r>
+        <w:t xml:space="preserve">und der Lage </w:t>
+      </w:r>
+      <w:r>
+        <w:t>berechnet</w:t>
+      </w:r>
+      <w:r>
+        <w:t xml:space="preserve"> werden</w:t>
+      </w:r>
+      <w:r>
+        <w:t xml:space="preserve">. </w:t>
+      </w:r>
+      <w:r>
+        <w:t>Folgende Lagen sind vorgesehen:</w:t>
+      </w:r>
+    </w:p>
+    <w:p/>
+    <w:tbl>
+      <w:tblPr>
+        <w:tblStyle w:val="Tabellenraster"/>
+        <w:tblW w:w="0" w:type="auto"/>
+        <w:tblLook w:val="04A0" w:firstRow="1" w:lastRow="0" w:firstColumn="1" w:lastColumn="0" w:noHBand="0" w:noVBand="1"/>
+      </w:tblPr>
+      <w:tblGrid>
+        <w:gridCol w:w="1696"/>
+        <w:gridCol w:w="7364"/>
+      </w:tblGrid>
+      <w:tr>
+        <w:tc>
+          <w:tcPr>
+            <w:tcW w:w="1696" w:type="dxa"/>
+            <w:shd w:val="clear" w:color="auto" w:fill="D9D9D9" w:themeFill="background1" w:themeFillShade="D9"/>
+          </w:tcPr>
+          <w:p>
+            <w:r>
+              <w:t>Lage</w:t>
+            </w:r>
+          </w:p>
+        </w:tc>
+        <w:tc>
+          <w:tcPr>
+            <w:tcW w:w="7364" w:type="dxa"/>
+            <w:shd w:val="clear" w:color="auto" w:fill="D9D9D9" w:themeFill="background1" w:themeFillShade="D9"/>
+          </w:tcPr>
+          <w:p>
+            <w:r>
+              <w:t>Beschreibung</w:t>
+            </w:r>
+          </w:p>
+        </w:tc>
+      </w:tr>
+      <w:tr>
+        <w:tc>
+          <w:tcPr>
+            <w:tcW w:w="1696" w:type="dxa"/>
+          </w:tcPr>
+          <w:p>
+            <w:r>
+              <w:t>North</w:t>
+            </w:r>
+          </w:p>
+        </w:tc>
+        <w:tc>
+          <w:tcPr>
+            <w:tcW w:w="7364" w:type="dxa"/>
+          </w:tcPr>
+          <w:p>
+            <w:r>
+              <w:t>Die Ausrichtung des Ankerpunktes erfolgt nördlich.</w:t>
+            </w:r>
+          </w:p>
+        </w:tc>
+      </w:tr>
+      <w:tr>
+        <w:tc>
+          <w:tcPr>
+            <w:tcW w:w="1696" w:type="dxa"/>
+          </w:tcPr>
+          <w:p>
+            <w:proofErr w:type="spellStart"/>
+            <w:r>
+              <w:t>NorthEast</w:t>
+            </w:r>
+            <w:proofErr w:type="spellEnd"/>
+          </w:p>
+        </w:tc>
+        <w:tc>
+          <w:tcPr>
+            <w:tcW w:w="7364" w:type="dxa"/>
+          </w:tcPr>
+          <w:p>
+            <w:r>
+              <w:t>Die Ausrichtung des Ankerpunktes erfolgt n</w:t>
+            </w:r>
+            <w:r>
+              <w:t>o</w:t>
+            </w:r>
+            <w:r>
+              <w:t>rd</w:t>
+            </w:r>
+            <w:r>
+              <w:t>östlich</w:t>
+            </w:r>
+            <w:r>
+              <w:t>.</w:t>
+            </w:r>
+          </w:p>
+        </w:tc>
+      </w:tr>
+      <w:tr>
+        <w:tc>
+          <w:tcPr>
+            <w:tcW w:w="1696" w:type="dxa"/>
+          </w:tcPr>
+          <w:p>
+            <w:r>
+              <w:t>East</w:t>
+            </w:r>
+          </w:p>
+        </w:tc>
+        <w:tc>
+          <w:tcPr>
+            <w:tcW w:w="7364" w:type="dxa"/>
+          </w:tcPr>
+          <w:p>
+            <w:r>
+              <w:t xml:space="preserve">Die Ausrichtung des Ankerpunktes </w:t>
+            </w:r>
+            <w:r>
+              <w:t xml:space="preserve">erfolgt </w:t>
+            </w:r>
+            <w:r>
+              <w:t>östlich.</w:t>
+            </w:r>
+          </w:p>
+        </w:tc>
+      </w:tr>
+      <w:tr>
+        <w:tc>
+          <w:tcPr>
+            <w:tcW w:w="1696" w:type="dxa"/>
+          </w:tcPr>
+          <w:p>
+            <w:proofErr w:type="spellStart"/>
+            <w:r>
+              <w:t>SouthEast</w:t>
+            </w:r>
+            <w:proofErr w:type="spellEnd"/>
+          </w:p>
+        </w:tc>
+        <w:tc>
+          <w:tcPr>
+            <w:tcW w:w="7364" w:type="dxa"/>
+          </w:tcPr>
+          <w:p>
+            <w:r>
+              <w:t xml:space="preserve">Die Ausrichtung des Ankerpunktes erfolgt </w:t>
+            </w:r>
+            <w:r>
+              <w:t>süd</w:t>
+            </w:r>
+            <w:r>
+              <w:t>östlich.</w:t>
+            </w:r>
+          </w:p>
+        </w:tc>
+      </w:tr>
+      <w:tr>
+        <w:tc>
+          <w:tcPr>
+            <w:tcW w:w="1696" w:type="dxa"/>
+          </w:tcPr>
+          <w:p>
+            <w:r>
+              <w:t>South</w:t>
+            </w:r>
+          </w:p>
+        </w:tc>
+        <w:tc>
+          <w:tcPr>
+            <w:tcW w:w="7364" w:type="dxa"/>
+          </w:tcPr>
+          <w:p>
+            <w:r>
+              <w:t xml:space="preserve">Die Ausrichtung des Ankerpunktes erfolgt </w:t>
+            </w:r>
+            <w:r>
+              <w:t>südlich</w:t>
+            </w:r>
+            <w:r>
+              <w:t>.</w:t>
+            </w:r>
+          </w:p>
+        </w:tc>
+      </w:tr>
+      <w:tr>
+        <w:tc>
+          <w:tcPr>
+            <w:tcW w:w="1696" w:type="dxa"/>
+          </w:tcPr>
+          <w:p>
+            <w:proofErr w:type="spellStart"/>
+            <w:r>
+              <w:t>SouthWest</w:t>
+            </w:r>
+            <w:proofErr w:type="spellEnd"/>
+          </w:p>
+        </w:tc>
+        <w:tc>
+          <w:tcPr>
+            <w:tcW w:w="7364" w:type="dxa"/>
+          </w:tcPr>
+          <w:p>
+            <w:r>
+              <w:t xml:space="preserve">Die Ausrichtung des Ankerpunktes erfolgt </w:t>
+            </w:r>
+            <w:r>
+              <w:t>südwestlich</w:t>
+            </w:r>
+            <w:r>
+              <w:t>.</w:t>
+            </w:r>
+          </w:p>
+        </w:tc>
+      </w:tr>
+      <w:tr>
+        <w:tc>
+          <w:tcPr>
+            <w:tcW w:w="1696" w:type="dxa"/>
+          </w:tcPr>
+          <w:p>
+            <w:r>
+              <w:t>West</w:t>
+            </w:r>
+          </w:p>
+        </w:tc>
+        <w:tc>
+          <w:tcPr>
+            <w:tcW w:w="7364" w:type="dxa"/>
+          </w:tcPr>
+          <w:p>
+            <w:r>
+              <w:t xml:space="preserve">Die Ausrichtung des Ankerpunktes erfolgt </w:t>
+            </w:r>
+            <w:r>
+              <w:t>westlich</w:t>
+            </w:r>
+            <w:r>
+              <w:t>.</w:t>
+            </w:r>
+          </w:p>
+        </w:tc>
+      </w:tr>
+      <w:tr>
+        <w:tc>
+          <w:tcPr>
+            <w:tcW w:w="1696" w:type="dxa"/>
+          </w:tcPr>
+          <w:p>
+            <w:proofErr w:type="spellStart"/>
+            <w:r>
+              <w:t>NorthWest</w:t>
+            </w:r>
+            <w:proofErr w:type="spellEnd"/>
+          </w:p>
+        </w:tc>
+        <w:tc>
+          <w:tcPr>
+            <w:tcW w:w="7364" w:type="dxa"/>
+          </w:tcPr>
+          <w:p>
+            <w:r>
+              <w:t xml:space="preserve">Die Ausrichtung des Ankerpunktes erfolgt </w:t>
+            </w:r>
+            <w:r>
+              <w:t>nordwestlich</w:t>
+            </w:r>
+            <w:r>
+              <w:t>.</w:t>
+            </w:r>
+          </w:p>
+        </w:tc>
+      </w:tr>
+      <w:tr>
+        <w:tc>
+          <w:tcPr>
+            <w:tcW w:w="1696" w:type="dxa"/>
+          </w:tcPr>
+          <w:p>
+            <w:proofErr w:type="spellStart"/>
+            <w:r>
+              <w:t>HotSpot</w:t>
+            </w:r>
+            <w:proofErr w:type="spellEnd"/>
+          </w:p>
+        </w:tc>
+        <w:tc>
+          <w:tcPr>
+            <w:tcW w:w="7364" w:type="dxa"/>
+          </w:tcPr>
+          <w:p>
+            <w:r>
+              <w:t xml:space="preserve">Die Ausrichtung des Ankerpunktes erfolgt </w:t>
+            </w:r>
+            <w:r>
+              <w:t>am</w:t>
+            </w:r>
+            <w:r>
+              <w:t xml:space="preserve"> </w:t>
+            </w:r>
+            <w:proofErr w:type="spellStart"/>
+            <w:r>
+              <w:t>HotSpot</w:t>
+            </w:r>
+            <w:proofErr w:type="spellEnd"/>
+            <w:r>
+              <w:t xml:space="preserve"> </w:t>
+            </w:r>
+            <w:r>
+              <w:t xml:space="preserve">des Items. Das Item muss die Schnittstelle </w:t>
+            </w:r>
+            <w:proofErr w:type="spellStart"/>
+            <w:r>
+              <w:rPr>
+                <w:rStyle w:val="pl-en"/>
+                <w:i/>
+              </w:rPr>
+              <w:t>IItemHotSpot</w:t>
+            </w:r>
+            <w:proofErr w:type="spellEnd"/>
+            <w:r>
+              <w:rPr>
+                <w:rStyle w:val="pl-en"/>
+              </w:rPr>
+              <w:t xml:space="preserve"> implementieren.</w:t>
+            </w:r>
+          </w:p>
+        </w:tc>
+      </w:tr>
+      <w:tr>
+        <w:tc>
+          <w:tcPr>
+            <w:tcW w:w="1696" w:type="dxa"/>
+          </w:tcPr>
+          <w:p>
+            <w:r>
+              <w:lastRenderedPageBreak/>
+              <w:t>Center</w:t>
+            </w:r>
+          </w:p>
+        </w:tc>
+        <w:tc>
+          <w:tcPr>
+            <w:tcW w:w="7364" w:type="dxa"/>
+          </w:tcPr>
+          <w:p>
+            <w:r>
+              <w:t>Die Ausrichtung des Ankerpunktes erfolgt</w:t>
+            </w:r>
+            <w:r>
+              <w:t xml:space="preserve"> am Schwerpunkt des Items.</w:t>
+            </w:r>
+          </w:p>
+        </w:tc>
+      </w:tr>
+    </w:tbl>
+    <w:p/>
+    <w:p>
+      <w:pPr>
+        <w:pStyle w:val="berschrift1"/>
+      </w:pPr>
+      <w:r>
+        <w:t>Orbit</w:t>
+      </w:r>
+    </w:p>
+    <w:p>
+      <w:r>
+        <w:t>Um jeden</w:t>
+      </w:r>
+      <w:r>
+        <w:t xml:space="preserve"> Anker </w:t>
+      </w:r>
+      <w:r>
+        <w:t>verlaufen</w:t>
+      </w:r>
+      <w:r>
+        <w:t xml:space="preserve"> folgende </w:t>
+      </w:r>
+      <w:r>
+        <w:t xml:space="preserve">virtuelle </w:t>
+      </w:r>
+      <w:r>
+        <w:t>Orbits:</w:t>
+      </w:r>
+    </w:p>
+    <w:p/>
+    <w:tbl>
+      <w:tblPr>
+        <w:tblStyle w:val="Tabellenraster"/>
+        <w:tblW w:w="0" w:type="auto"/>
+        <w:tblLook w:val="04A0" w:firstRow="1" w:lastRow="0" w:firstColumn="1" w:lastColumn="0" w:noHBand="0" w:noVBand="1"/>
+      </w:tblPr>
+      <w:tblGrid>
+        <w:gridCol w:w="1696"/>
+        <w:gridCol w:w="7364"/>
+      </w:tblGrid>
+      <w:tr>
+        <w:tc>
+          <w:tcPr>
+            <w:tcW w:w="1696" w:type="dxa"/>
+            <w:shd w:val="clear" w:color="auto" w:fill="D9D9D9" w:themeFill="background1" w:themeFillShade="D9"/>
+          </w:tcPr>
+          <w:p>
+            <w:r>
+              <w:t>Orbit</w:t>
+            </w:r>
+          </w:p>
+        </w:tc>
+        <w:tc>
+          <w:tcPr>
+            <w:tcW w:w="7364" w:type="dxa"/>
+            <w:shd w:val="clear" w:color="auto" w:fill="D9D9D9" w:themeFill="background1" w:themeFillShade="D9"/>
+          </w:tcPr>
+          <w:p>
+            <w:r>
+              <w:t>Beschreib</w:t>
+            </w:r>
+            <w:r>
+              <w:rPr>
+                <w:rStyle w:val="pl-c"/>
+              </w:rPr>
+              <w:t>ung</w:t>
+            </w:r>
+          </w:p>
+        </w:tc>
+      </w:tr>
+      <w:tr>
+        <w:tc>
+          <w:tcPr>
+            <w:tcW w:w="1696" w:type="dxa"/>
+          </w:tcPr>
+          <w:p>
+            <w:r>
+              <w:t>None</w:t>
+            </w:r>
+          </w:p>
+        </w:tc>
+        <w:tc>
+          <w:tcPr>
+            <w:tcW w:w="7364" w:type="dxa"/>
+          </w:tcPr>
+          <w:p>
+            <w:r>
+              <w:rPr>
+                <w:rStyle w:val="pl-c"/>
+              </w:rPr>
+              <w:t>Anordnung erfolgt auf dem Anker</w:t>
+            </w:r>
+            <w:r>
+              <w:rPr>
+                <w:rStyle w:val="pl-c"/>
+              </w:rPr>
+              <w:t>.</w:t>
+            </w:r>
+          </w:p>
+        </w:tc>
+      </w:tr>
+      <w:tr>
+        <w:tc>
+          <w:tcPr>
+            <w:tcW w:w="1696" w:type="dxa"/>
+          </w:tcPr>
+          <w:p>
+            <w:r>
+              <w:t>LAO</w:t>
+            </w:r>
+          </w:p>
+        </w:tc>
+        <w:tc>
+          <w:tcPr>
+            <w:tcW w:w="7364" w:type="dxa"/>
+          </w:tcPr>
+          <w:p>
+            <w:r>
+              <w:rPr>
+                <w:rStyle w:val="pl-c"/>
+              </w:rPr>
+              <w:t xml:space="preserve">Low </w:t>
+            </w:r>
+            <w:r>
+              <w:rPr>
+                <w:rStyle w:val="pl-c"/>
+              </w:rPr>
+              <w:t>Anchor</w:t>
+            </w:r>
+            <w:r>
+              <w:rPr>
+                <w:rStyle w:val="pl-c"/>
+              </w:rPr>
+              <w:t xml:space="preserve"> Orbit (</w:t>
+            </w:r>
+            <w:r>
+              <w:rPr>
+                <w:rStyle w:val="pl-c"/>
+              </w:rPr>
+              <w:t>Anker</w:t>
+            </w:r>
+            <w:r>
+              <w:rPr>
+                <w:rStyle w:val="pl-c"/>
+              </w:rPr>
+              <w:t>nahe Umlaufbahn)</w:t>
+            </w:r>
+            <w:r>
+              <w:rPr>
+                <w:rStyle w:val="pl-c"/>
+              </w:rPr>
+              <w:t>.</w:t>
+            </w:r>
+          </w:p>
+        </w:tc>
+      </w:tr>
+      <w:tr>
+        <w:tc>
+          <w:tcPr>
+            <w:tcW w:w="1696" w:type="dxa"/>
+          </w:tcPr>
+          <w:p>
+            <w:r>
+              <w:t>MAO</w:t>
+            </w:r>
+          </w:p>
+        </w:tc>
+        <w:tc>
+          <w:tcPr>
+            <w:tcW w:w="7364" w:type="dxa"/>
+          </w:tcPr>
+          <w:p>
+            <w:pPr>
+              <w:rPr>
+                <w:rStyle w:val="pl-c"/>
+              </w:rPr>
+            </w:pPr>
+            <w:r>
+              <w:rPr>
+                <w:rStyle w:val="pl-c"/>
+              </w:rPr>
+              <w:t xml:space="preserve">Medium </w:t>
+            </w:r>
+            <w:r>
+              <w:rPr>
+                <w:rStyle w:val="pl-c"/>
+              </w:rPr>
+              <w:t>Anchor</w:t>
+            </w:r>
+            <w:r>
+              <w:rPr>
+                <w:rStyle w:val="pl-c"/>
+              </w:rPr>
+              <w:t xml:space="preserve"> Orbit</w:t>
+            </w:r>
+            <w:r>
+              <w:rPr>
+                <w:rStyle w:val="pl-c"/>
+              </w:rPr>
+              <w:t xml:space="preserve"> </w:t>
+            </w:r>
+            <w:r>
+              <w:rPr>
+                <w:rStyle w:val="pl-c"/>
+              </w:rPr>
+              <w:t>(</w:t>
+            </w:r>
+            <w:r>
+              <w:rPr>
+                <w:rStyle w:val="pl-c"/>
+              </w:rPr>
+              <w:t xml:space="preserve">Mittlere </w:t>
+            </w:r>
+            <w:r>
+              <w:rPr>
+                <w:rStyle w:val="pl-c"/>
+              </w:rPr>
+              <w:t>Anker</w:t>
+            </w:r>
+            <w:r>
+              <w:rPr>
+                <w:rStyle w:val="pl-c"/>
+              </w:rPr>
+              <w:t>-</w:t>
+            </w:r>
+            <w:r>
+              <w:rPr>
+                <w:rStyle w:val="pl-c"/>
+              </w:rPr>
+              <w:t>Umlaufbahn)</w:t>
+            </w:r>
+            <w:r>
+              <w:rPr>
+                <w:rStyle w:val="pl-c"/>
+              </w:rPr>
+              <w:t>.</w:t>
+            </w:r>
+          </w:p>
+        </w:tc>
+      </w:tr>
+      <w:tr>
+        <w:tc>
+          <w:tcPr>
+            <w:tcW w:w="1696" w:type="dxa"/>
+          </w:tcPr>
+          <w:p>
+            <w:r>
+              <w:rPr>
+                <w:rStyle w:val="pl-en"/>
+              </w:rPr>
+              <w:t>HAO</w:t>
+            </w:r>
+          </w:p>
+        </w:tc>
+        <w:tc>
+          <w:tcPr>
+            <w:tcW w:w="7364" w:type="dxa"/>
+          </w:tcPr>
+          <w:p>
+            <w:pPr>
+              <w:rPr>
+                <w:rStyle w:val="pl-c"/>
+              </w:rPr>
+            </w:pPr>
+            <w:r>
+              <w:rPr>
+                <w:rStyle w:val="pl-c"/>
+              </w:rPr>
+              <w:t xml:space="preserve">Height </w:t>
+            </w:r>
+            <w:r>
+              <w:rPr>
+                <w:rStyle w:val="pl-c"/>
+              </w:rPr>
+              <w:t>Anchor</w:t>
+            </w:r>
+            <w:r>
+              <w:rPr>
+                <w:rStyle w:val="pl-c"/>
+              </w:rPr>
+              <w:t xml:space="preserve"> Orbit (Anker</w:t>
+            </w:r>
+            <w:r>
+              <w:rPr>
+                <w:rStyle w:val="pl-c"/>
+              </w:rPr>
+              <w:t xml:space="preserve">ferne </w:t>
+            </w:r>
+            <w:r>
+              <w:rPr>
+                <w:rStyle w:val="pl-c"/>
+              </w:rPr>
+              <w:t>Umlaufbahn)</w:t>
+            </w:r>
+            <w:r>
+              <w:rPr>
+                <w:rStyle w:val="pl-c"/>
+              </w:rPr>
+              <w:t>. Reserviert als Ausweichbahn.</w:t>
+            </w:r>
+          </w:p>
+        </w:tc>
+      </w:tr>
+    </w:tbl>
+    <w:p/>
+    <w:p>
       <w:bookmarkStart w:id="0" w:name="_GoBack"/>
       <w:bookmarkEnd w:id="0"/>
+      <w:r>
+        <w:t xml:space="preserve">Die Positionierung </w:t>
+      </w:r>
+      <w:r>
+        <w:t xml:space="preserve">auf einem Orbit </w:t>
+      </w:r>
+      <w:r>
+        <w:t xml:space="preserve">erfolgt in Richtung </w:t>
+      </w:r>
+      <w:r>
+        <w:t xml:space="preserve">entgegengesetzt zum </w:t>
+      </w:r>
+      <w:r>
+        <w:t>gegenüberliegenden Anker.</w:t>
+      </w:r>
+    </w:p>
+    <w:p>
+      <w:pPr>
+        <w:pStyle w:val="berschrift1"/>
+      </w:pPr>
+      <w:r>
+        <w:t>Handle</w:t>
+      </w:r>
+    </w:p>
+    <w:p>
+      <w:r>
+        <w:t xml:space="preserve">Ein Handle ist ein Greifwerkzeug, welches durch Drag &amp; Drop gesteuert werden kann. In Abhängigkeit der Funktion manipuliert ein Handle, bei Eintreten eines </w:t>
+      </w:r>
+      <w:r>
+        <w:t>Drag &amp; Drop</w:t>
+      </w:r>
+      <w:r>
+        <w:t>-Events, dass ihm zugeordnete Item (z.B. Größenänderungen).</w:t>
+      </w:r>
     </w:p>
     <w:sectPr>
       <w:headerReference w:type="default" r:id="rId7"/>
@@ -80,7 +927,7 @@
 </file>
 
 <file path=word/endnotes.xml><?xml version="1.0" encoding="utf-8"?>
-<w:endnotes xmlns:wpc="http://schemas.microsoft.com/office/word/2010/wordprocessingCanvas" xmlns:cx="http://schemas.microsoft.com/office/drawing/2014/chartex" xmlns:cx1="http://schemas.microsoft.com/office/drawing/2015/9/8/chartex" xmlns:cx2="http://schemas.microsoft.com/office/drawing/2015/10/21/chartex" xmlns:cx3="http://schemas.microsoft.com/office/drawing/2016/5/9/chartex" xmlns:cx4="http://schemas.microsoft.com/office/drawing/2016/5/10/chartex" xmlns:cx5="http://schemas.microsoft.com/office/drawing/2016/5/11/chartex" xmlns:cx6="http://schemas.microsoft.com/office/drawing/2016/5/12/chartex" xmlns:cx7="http://schemas.microsoft.com/office/drawing/2016/5/13/chartex" xmlns:cx8="http://schemas.microsoft.com/office/drawing/2016/5/14/chartex" xmlns:mc="http://schemas.openxmlformats.org/markup-compatibility/2006" xmlns:aink="http://schemas.microsoft.com/office/drawing/2016/ink" xmlns:am3d="http://schemas.microsoft.com/office/drawing/2017/model3d" xmlns:o="urn:schemas-microsoft-com:office:office" xmlns:r="http://schemas.openxmlformats.org/officeDocument/2006/relationships" xmlns:m="http://schemas.openxmlformats.org/officeDocument/2006/math" xmlns:v="urn:schemas-microsoft-com:vml" xmlns:wp14="http://schemas.microsoft.com/office/word/2010/wordprocessingDrawing" xmlns:wp="http://schemas.openxmlformats.org/drawingml/2006/wordprocessingDrawing" xmlns:w10="urn:schemas-microsoft-com:office:word" xmlns:w="http://schemas.openxmlformats.org/wordprocessingml/2006/main" xmlns:w14="http://schemas.microsoft.com/office/word/2010/wordml" xmlns:w15="http://schemas.microsoft.com/office/word/2012/wordml" xmlns:w16cid="http://schemas.microsoft.com/office/word/2016/wordml/cid" xmlns:w16se="http://schemas.microsoft.com/office/word/2015/wordml/symex" xmlns:wpg="http://schemas.microsoft.com/office/word/2010/wordprocessingGroup" xmlns:wpi="http://schemas.microsoft.com/office/word/2010/wordprocessingInk" xmlns:wne="http://schemas.microsoft.com/office/word/2006/wordml" xmlns:wps="http://schemas.microsoft.com/office/word/2010/wordprocessingShape" mc:Ignorable="w14 w15 w16se w16cid wp14">
+<w:endnotes xmlns:wpc="http://schemas.microsoft.com/office/word/2010/wordprocessingCanvas" xmlns:cx="http://schemas.microsoft.com/office/drawing/2014/chartex" xmlns:mc="http://schemas.openxmlformats.org/markup-compatibility/2006" xmlns:o="urn:schemas-microsoft-com:office:office" xmlns:r="http://schemas.openxmlformats.org/officeDocument/2006/relationships" xmlns:m="http://schemas.openxmlformats.org/officeDocument/2006/math" xmlns:v="urn:schemas-microsoft-com:vml" xmlns:wp14="http://schemas.microsoft.com/office/word/2010/wordprocessingDrawing" xmlns:wp="http://schemas.openxmlformats.org/drawingml/2006/wordprocessingDrawing" xmlns:w10="urn:schemas-microsoft-com:office:word" xmlns:w="http://schemas.openxmlformats.org/wordprocessingml/2006/main" xmlns:w14="http://schemas.microsoft.com/office/word/2010/wordml" xmlns:w15="http://schemas.microsoft.com/office/word/2012/wordml" xmlns:w16se="http://schemas.microsoft.com/office/word/2015/wordml/symex" xmlns:wpg="http://schemas.microsoft.com/office/word/2010/wordprocessingGroup" xmlns:wpi="http://schemas.microsoft.com/office/word/2010/wordprocessingInk" xmlns:wne="http://schemas.microsoft.com/office/word/2006/wordml" xmlns:wps="http://schemas.microsoft.com/office/word/2010/wordprocessingShape" mc:Ignorable="w14 w15 w16se wp14">
   <w:endnote w:type="separator" w:id="-1">
     <w:p>
       <w:r>
@@ -99,7 +946,7 @@
 </file>
 
 <file path=word/footer1.xml><?xml version="1.0" encoding="utf-8"?>
-<w:ftr xmlns:wpc="http://schemas.microsoft.com/office/word/2010/wordprocessingCanvas" xmlns:cx="http://schemas.microsoft.com/office/drawing/2014/chartex" xmlns:cx1="http://schemas.microsoft.com/office/drawing/2015/9/8/chartex" xmlns:cx2="http://schemas.microsoft.com/office/drawing/2015/10/21/chartex" xmlns:cx3="http://schemas.microsoft.com/office/drawing/2016/5/9/chartex" xmlns:cx4="http://schemas.microsoft.com/office/drawing/2016/5/10/chartex" xmlns:cx5="http://schemas.microsoft.com/office/drawing/2016/5/11/chartex" xmlns:cx6="http://schemas.microsoft.com/office/drawing/2016/5/12/chartex" xmlns:cx7="http://schemas.microsoft.com/office/drawing/2016/5/13/chartex" xmlns:cx8="http://schemas.microsoft.com/office/drawing/2016/5/14/chartex" xmlns:mc="http://schemas.openxmlformats.org/markup-compatibility/2006" xmlns:aink="http://schemas.microsoft.com/office/drawing/2016/ink" xmlns:am3d="http://schemas.microsoft.com/office/drawing/2017/model3d" xmlns:o="urn:schemas-microsoft-com:office:office" xmlns:r="http://schemas.openxmlformats.org/officeDocument/2006/relationships" xmlns:m="http://schemas.openxmlformats.org/officeDocument/2006/math" xmlns:v="urn:schemas-microsoft-com:vml" xmlns:wp14="http://schemas.microsoft.com/office/word/2010/wordprocessingDrawing" xmlns:wp="http://schemas.openxmlformats.org/drawingml/2006/wordprocessingDrawing" xmlns:w10="urn:schemas-microsoft-com:office:word" xmlns:w="http://schemas.openxmlformats.org/wordprocessingml/2006/main" xmlns:w14="http://schemas.microsoft.com/office/word/2010/wordml" xmlns:w15="http://schemas.microsoft.com/office/word/2012/wordml" xmlns:w16cid="http://schemas.microsoft.com/office/word/2016/wordml/cid" xmlns:w16se="http://schemas.microsoft.com/office/word/2015/wordml/symex" xmlns:wpg="http://schemas.microsoft.com/office/word/2010/wordprocessingGroup" xmlns:wpi="http://schemas.microsoft.com/office/word/2010/wordprocessingInk" xmlns:wne="http://schemas.microsoft.com/office/word/2006/wordml" xmlns:wps="http://schemas.microsoft.com/office/word/2010/wordprocessingShape" mc:Ignorable="w14 w15 w16se w16cid wp14">
+<w:ftr xmlns:wpc="http://schemas.microsoft.com/office/word/2010/wordprocessingCanvas" xmlns:cx="http://schemas.microsoft.com/office/drawing/2014/chartex" xmlns:mc="http://schemas.openxmlformats.org/markup-compatibility/2006" xmlns:o="urn:schemas-microsoft-com:office:office" xmlns:r="http://schemas.openxmlformats.org/officeDocument/2006/relationships" xmlns:m="http://schemas.openxmlformats.org/officeDocument/2006/math" xmlns:v="urn:schemas-microsoft-com:vml" xmlns:wp14="http://schemas.microsoft.com/office/word/2010/wordprocessingDrawing" xmlns:wp="http://schemas.openxmlformats.org/drawingml/2006/wordprocessingDrawing" xmlns:w10="urn:schemas-microsoft-com:office:word" xmlns:w="http://schemas.openxmlformats.org/wordprocessingml/2006/main" xmlns:w14="http://schemas.microsoft.com/office/word/2010/wordml" xmlns:w15="http://schemas.microsoft.com/office/word/2012/wordml" xmlns:w16se="http://schemas.microsoft.com/office/word/2015/wordml/symex" xmlns:wpg="http://schemas.microsoft.com/office/word/2010/wordprocessingGroup" xmlns:wpi="http://schemas.microsoft.com/office/word/2010/wordprocessingInk" xmlns:wne="http://schemas.microsoft.com/office/word/2006/wordml" xmlns:wps="http://schemas.microsoft.com/office/word/2010/wordprocessingShape" mc:Ignorable="w14 w15 w16se wp14">
   <w:tbl>
     <w:tblPr>
       <w:tblW w:w="0" w:type="auto"/>
@@ -157,7 +1004,7 @@
 </file>
 
 <file path=word/footer2.xml><?xml version="1.0" encoding="utf-8"?>
-<w:ftr xmlns:wpc="http://schemas.microsoft.com/office/word/2010/wordprocessingCanvas" xmlns:cx="http://schemas.microsoft.com/office/drawing/2014/chartex" xmlns:cx1="http://schemas.microsoft.com/office/drawing/2015/9/8/chartex" xmlns:cx2="http://schemas.microsoft.com/office/drawing/2015/10/21/chartex" xmlns:cx3="http://schemas.microsoft.com/office/drawing/2016/5/9/chartex" xmlns:cx4="http://schemas.microsoft.com/office/drawing/2016/5/10/chartex" xmlns:cx5="http://schemas.microsoft.com/office/drawing/2016/5/11/chartex" xmlns:cx6="http://schemas.microsoft.com/office/drawing/2016/5/12/chartex" xmlns:cx7="http://schemas.microsoft.com/office/drawing/2016/5/13/chartex" xmlns:cx8="http://schemas.microsoft.com/office/drawing/2016/5/14/chartex" xmlns:mc="http://schemas.openxmlformats.org/markup-compatibility/2006" xmlns:aink="http://schemas.microsoft.com/office/drawing/2016/ink" xmlns:am3d="http://schemas.microsoft.com/office/drawing/2017/model3d" xmlns:o="urn:schemas-microsoft-com:office:office" xmlns:r="http://schemas.openxmlformats.org/officeDocument/2006/relationships" xmlns:m="http://schemas.openxmlformats.org/officeDocument/2006/math" xmlns:v="urn:schemas-microsoft-com:vml" xmlns:wp14="http://schemas.microsoft.com/office/word/2010/wordprocessingDrawing" xmlns:wp="http://schemas.openxmlformats.org/drawingml/2006/wordprocessingDrawing" xmlns:w10="urn:schemas-microsoft-com:office:word" xmlns:w="http://schemas.openxmlformats.org/wordprocessingml/2006/main" xmlns:w14="http://schemas.microsoft.com/office/word/2010/wordml" xmlns:w15="http://schemas.microsoft.com/office/word/2012/wordml" xmlns:w16cid="http://schemas.microsoft.com/office/word/2016/wordml/cid" xmlns:w16se="http://schemas.microsoft.com/office/word/2015/wordml/symex" xmlns:wpg="http://schemas.microsoft.com/office/word/2010/wordprocessingGroup" xmlns:wpi="http://schemas.microsoft.com/office/word/2010/wordprocessingInk" xmlns:wne="http://schemas.microsoft.com/office/word/2006/wordml" xmlns:wps="http://schemas.microsoft.com/office/word/2010/wordprocessingShape" mc:Ignorable="w14 w15 w16se w16cid wp14">
+<w:ftr xmlns:wpc="http://schemas.microsoft.com/office/word/2010/wordprocessingCanvas" xmlns:cx="http://schemas.microsoft.com/office/drawing/2014/chartex" xmlns:mc="http://schemas.openxmlformats.org/markup-compatibility/2006" xmlns:o="urn:schemas-microsoft-com:office:office" xmlns:r="http://schemas.openxmlformats.org/officeDocument/2006/relationships" xmlns:m="http://schemas.openxmlformats.org/officeDocument/2006/math" xmlns:v="urn:schemas-microsoft-com:vml" xmlns:wp14="http://schemas.microsoft.com/office/word/2010/wordprocessingDrawing" xmlns:wp="http://schemas.openxmlformats.org/drawingml/2006/wordprocessingDrawing" xmlns:w10="urn:schemas-microsoft-com:office:word" xmlns:w="http://schemas.openxmlformats.org/wordprocessingml/2006/main" xmlns:w14="http://schemas.microsoft.com/office/word/2010/wordml" xmlns:w15="http://schemas.microsoft.com/office/word/2012/wordml" xmlns:w16se="http://schemas.microsoft.com/office/word/2015/wordml/symex" xmlns:wpg="http://schemas.microsoft.com/office/word/2010/wordprocessingGroup" xmlns:wpi="http://schemas.microsoft.com/office/word/2010/wordprocessingInk" xmlns:wne="http://schemas.microsoft.com/office/word/2006/wordml" xmlns:wps="http://schemas.microsoft.com/office/word/2010/wordprocessingShape" mc:Ignorable="w14 w15 w16se wp14">
   <w:tbl>
     <w:tblPr>
       <w:tblW w:w="0" w:type="auto"/>
@@ -215,7 +1062,7 @@
 </file>
 
 <file path=word/footnotes.xml><?xml version="1.0" encoding="utf-8"?>
-<w:footnotes xmlns:wpc="http://schemas.microsoft.com/office/word/2010/wordprocessingCanvas" xmlns:cx="http://schemas.microsoft.com/office/drawing/2014/chartex" xmlns:cx1="http://schemas.microsoft.com/office/drawing/2015/9/8/chartex" xmlns:cx2="http://schemas.microsoft.com/office/drawing/2015/10/21/chartex" xmlns:cx3="http://schemas.microsoft.com/office/drawing/2016/5/9/chartex" xmlns:cx4="http://schemas.microsoft.com/office/drawing/2016/5/10/chartex" xmlns:cx5="http://schemas.microsoft.com/office/drawing/2016/5/11/chartex" xmlns:cx6="http://schemas.microsoft.com/office/drawing/2016/5/12/chartex" xmlns:cx7="http://schemas.microsoft.com/office/drawing/2016/5/13/chartex" xmlns:cx8="http://schemas.microsoft.com/office/drawing/2016/5/14/chartex" xmlns:mc="http://schemas.openxmlformats.org/markup-compatibility/2006" xmlns:aink="http://schemas.microsoft.com/office/drawing/2016/ink" xmlns:am3d="http://schemas.microsoft.com/office/drawing/2017/model3d" xmlns:o="urn:schemas-microsoft-com:office:office" xmlns:r="http://schemas.openxmlformats.org/officeDocument/2006/relationships" xmlns:m="http://schemas.openxmlformats.org/officeDocument/2006/math" xmlns:v="urn:schemas-microsoft-com:vml" xmlns:wp14="http://schemas.microsoft.com/office/word/2010/wordprocessingDrawing" xmlns:wp="http://schemas.openxmlformats.org/drawingml/2006/wordprocessingDrawing" xmlns:w10="urn:schemas-microsoft-com:office:word" xmlns:w="http://schemas.openxmlformats.org/wordprocessingml/2006/main" xmlns:w14="http://schemas.microsoft.com/office/word/2010/wordml" xmlns:w15="http://schemas.microsoft.com/office/word/2012/wordml" xmlns:w16cid="http://schemas.microsoft.com/office/word/2016/wordml/cid" xmlns:w16se="http://schemas.microsoft.com/office/word/2015/wordml/symex" xmlns:wpg="http://schemas.microsoft.com/office/word/2010/wordprocessingGroup" xmlns:wpi="http://schemas.microsoft.com/office/word/2010/wordprocessingInk" xmlns:wne="http://schemas.microsoft.com/office/word/2006/wordml" xmlns:wps="http://schemas.microsoft.com/office/word/2010/wordprocessingShape" mc:Ignorable="w14 w15 w16se w16cid wp14">
+<w:footnotes xmlns:wpc="http://schemas.microsoft.com/office/word/2010/wordprocessingCanvas" xmlns:cx="http://schemas.microsoft.com/office/drawing/2014/chartex" xmlns:mc="http://schemas.openxmlformats.org/markup-compatibility/2006" xmlns:o="urn:schemas-microsoft-com:office:office" xmlns:r="http://schemas.openxmlformats.org/officeDocument/2006/relationships" xmlns:m="http://schemas.openxmlformats.org/officeDocument/2006/math" xmlns:v="urn:schemas-microsoft-com:vml" xmlns:wp14="http://schemas.microsoft.com/office/word/2010/wordprocessingDrawing" xmlns:wp="http://schemas.openxmlformats.org/drawingml/2006/wordprocessingDrawing" xmlns:w10="urn:schemas-microsoft-com:office:word" xmlns:w="http://schemas.openxmlformats.org/wordprocessingml/2006/main" xmlns:w14="http://schemas.microsoft.com/office/word/2010/wordml" xmlns:w15="http://schemas.microsoft.com/office/word/2012/wordml" xmlns:w16se="http://schemas.microsoft.com/office/word/2015/wordml/symex" xmlns:wpg="http://schemas.microsoft.com/office/word/2010/wordprocessingGroup" xmlns:wpi="http://schemas.microsoft.com/office/word/2010/wordprocessingInk" xmlns:wne="http://schemas.microsoft.com/office/word/2006/wordml" xmlns:wps="http://schemas.microsoft.com/office/word/2010/wordprocessingShape" mc:Ignorable="w14 w15 w16se wp14">
   <w:footnote w:type="separator" w:id="-1">
     <w:p>
       <w:r>
@@ -234,7 +1081,7 @@
 </file>
 
 <file path=word/header1.xml><?xml version="1.0" encoding="utf-8"?>
-<w:hdr xmlns:wpc="http://schemas.microsoft.com/office/word/2010/wordprocessingCanvas" xmlns:cx="http://schemas.microsoft.com/office/drawing/2014/chartex" xmlns:cx1="http://schemas.microsoft.com/office/drawing/2015/9/8/chartex" xmlns:cx2="http://schemas.microsoft.com/office/drawing/2015/10/21/chartex" xmlns:cx3="http://schemas.microsoft.com/office/drawing/2016/5/9/chartex" xmlns:cx4="http://schemas.microsoft.com/office/drawing/2016/5/10/chartex" xmlns:cx5="http://schemas.microsoft.com/office/drawing/2016/5/11/chartex" xmlns:cx6="http://schemas.microsoft.com/office/drawing/2016/5/12/chartex" xmlns:cx7="http://schemas.microsoft.com/office/drawing/2016/5/13/chartex" xmlns:cx8="http://schemas.microsoft.com/office/drawing/2016/5/14/chartex" xmlns:mc="http://schemas.openxmlformats.org/markup-compatibility/2006" xmlns:aink="http://schemas.microsoft.com/office/drawing/2016/ink" xmlns:am3d="http://schemas.microsoft.com/office/drawing/2017/model3d" xmlns:o="urn:schemas-microsoft-com:office:office" xmlns:r="http://schemas.openxmlformats.org/officeDocument/2006/relationships" xmlns:m="http://schemas.openxmlformats.org/officeDocument/2006/math" xmlns:v="urn:schemas-microsoft-com:vml" xmlns:wp14="http://schemas.microsoft.com/office/word/2010/wordprocessingDrawing" xmlns:wp="http://schemas.openxmlformats.org/drawingml/2006/wordprocessingDrawing" xmlns:w10="urn:schemas-microsoft-com:office:word" xmlns:w="http://schemas.openxmlformats.org/wordprocessingml/2006/main" xmlns:w14="http://schemas.microsoft.com/office/word/2010/wordml" xmlns:w15="http://schemas.microsoft.com/office/word/2012/wordml" xmlns:w16cid="http://schemas.microsoft.com/office/word/2016/wordml/cid" xmlns:w16se="http://schemas.microsoft.com/office/word/2015/wordml/symex" xmlns:wpg="http://schemas.microsoft.com/office/word/2010/wordprocessingGroup" xmlns:wpi="http://schemas.microsoft.com/office/word/2010/wordprocessingInk" xmlns:wne="http://schemas.microsoft.com/office/word/2006/wordml" xmlns:wps="http://schemas.microsoft.com/office/word/2010/wordprocessingShape" mc:Ignorable="w14 w15 w16se w16cid wp14">
+<w:hdr xmlns:wpc="http://schemas.microsoft.com/office/word/2010/wordprocessingCanvas" xmlns:cx="http://schemas.microsoft.com/office/drawing/2014/chartex" xmlns:mc="http://schemas.openxmlformats.org/markup-compatibility/2006" xmlns:o="urn:schemas-microsoft-com:office:office" xmlns:r="http://schemas.openxmlformats.org/officeDocument/2006/relationships" xmlns:m="http://schemas.openxmlformats.org/officeDocument/2006/math" xmlns:v="urn:schemas-microsoft-com:vml" xmlns:wp14="http://schemas.microsoft.com/office/word/2010/wordprocessingDrawing" xmlns:wp="http://schemas.openxmlformats.org/drawingml/2006/wordprocessingDrawing" xmlns:w10="urn:schemas-microsoft-com:office:word" xmlns:w="http://schemas.openxmlformats.org/wordprocessingml/2006/main" xmlns:w14="http://schemas.microsoft.com/office/word/2010/wordml" xmlns:w15="http://schemas.microsoft.com/office/word/2012/wordml" xmlns:w16se="http://schemas.microsoft.com/office/word/2015/wordml/symex" xmlns:wpg="http://schemas.microsoft.com/office/word/2010/wordprocessingGroup" xmlns:wpi="http://schemas.microsoft.com/office/word/2010/wordprocessingInk" xmlns:wne="http://schemas.microsoft.com/office/word/2006/wordml" xmlns:wps="http://schemas.microsoft.com/office/word/2010/wordprocessingShape" mc:Ignorable="w14 w15 w16se wp14">
   <w:tbl>
     <w:tblPr>
       <w:tblW w:w="0" w:type="auto"/>
@@ -292,7 +1139,7 @@
 </file>
 
 <file path=word/header2.xml><?xml version="1.0" encoding="utf-8"?>
-<w:hdr xmlns:wpc="http://schemas.microsoft.com/office/word/2010/wordprocessingCanvas" xmlns:cx="http://schemas.microsoft.com/office/drawing/2014/chartex" xmlns:cx1="http://schemas.microsoft.com/office/drawing/2015/9/8/chartex" xmlns:cx2="http://schemas.microsoft.com/office/drawing/2015/10/21/chartex" xmlns:cx3="http://schemas.microsoft.com/office/drawing/2016/5/9/chartex" xmlns:cx4="http://schemas.microsoft.com/office/drawing/2016/5/10/chartex" xmlns:cx5="http://schemas.microsoft.com/office/drawing/2016/5/11/chartex" xmlns:cx6="http://schemas.microsoft.com/office/drawing/2016/5/12/chartex" xmlns:cx7="http://schemas.microsoft.com/office/drawing/2016/5/13/chartex" xmlns:cx8="http://schemas.microsoft.com/office/drawing/2016/5/14/chartex" xmlns:mc="http://schemas.openxmlformats.org/markup-compatibility/2006" xmlns:aink="http://schemas.microsoft.com/office/drawing/2016/ink" xmlns:am3d="http://schemas.microsoft.com/office/drawing/2017/model3d" xmlns:o="urn:schemas-microsoft-com:office:office" xmlns:r="http://schemas.openxmlformats.org/officeDocument/2006/relationships" xmlns:m="http://schemas.openxmlformats.org/officeDocument/2006/math" xmlns:v="urn:schemas-microsoft-com:vml" xmlns:wp14="http://schemas.microsoft.com/office/word/2010/wordprocessingDrawing" xmlns:wp="http://schemas.openxmlformats.org/drawingml/2006/wordprocessingDrawing" xmlns:w10="urn:schemas-microsoft-com:office:word" xmlns:w="http://schemas.openxmlformats.org/wordprocessingml/2006/main" xmlns:w14="http://schemas.microsoft.com/office/word/2010/wordml" xmlns:w15="http://schemas.microsoft.com/office/word/2012/wordml" xmlns:w16cid="http://schemas.microsoft.com/office/word/2016/wordml/cid" xmlns:w16se="http://schemas.microsoft.com/office/word/2015/wordml/symex" xmlns:wpg="http://schemas.microsoft.com/office/word/2010/wordprocessingGroup" xmlns:wpi="http://schemas.microsoft.com/office/word/2010/wordprocessingInk" xmlns:wne="http://schemas.microsoft.com/office/word/2006/wordml" xmlns:wps="http://schemas.microsoft.com/office/word/2010/wordprocessingShape" mc:Ignorable="w14 w15 w16se w16cid wp14">
+<w:hdr xmlns:wpc="http://schemas.microsoft.com/office/word/2010/wordprocessingCanvas" xmlns:cx="http://schemas.microsoft.com/office/drawing/2014/chartex" xmlns:mc="http://schemas.openxmlformats.org/markup-compatibility/2006" xmlns:o="urn:schemas-microsoft-com:office:office" xmlns:r="http://schemas.openxmlformats.org/officeDocument/2006/relationships" xmlns:m="http://schemas.openxmlformats.org/officeDocument/2006/math" xmlns:v="urn:schemas-microsoft-com:vml" xmlns:wp14="http://schemas.microsoft.com/office/word/2010/wordprocessingDrawing" xmlns:wp="http://schemas.openxmlformats.org/drawingml/2006/wordprocessingDrawing" xmlns:w10="urn:schemas-microsoft-com:office:word" xmlns:w="http://schemas.openxmlformats.org/wordprocessingml/2006/main" xmlns:w14="http://schemas.microsoft.com/office/word/2010/wordml" xmlns:w15="http://schemas.microsoft.com/office/word/2012/wordml" xmlns:w16se="http://schemas.microsoft.com/office/word/2015/wordml/symex" xmlns:wpg="http://schemas.microsoft.com/office/word/2010/wordprocessingGroup" xmlns:wpi="http://schemas.microsoft.com/office/word/2010/wordprocessingInk" xmlns:wne="http://schemas.microsoft.com/office/word/2006/wordml" xmlns:wps="http://schemas.microsoft.com/office/word/2010/wordprocessingShape" mc:Ignorable="w14 w15 w16se wp14">
   <w:tbl>
     <w:tblPr>
       <w:tblW w:w="9162" w:type="dxa"/>
@@ -421,7 +1268,7 @@
               <w:sz w:val="32"/>
               <w:szCs w:val="32"/>
             </w:rPr>
-            <w:t>ManipulationFrame</w:t>
+            <w:t>Auswahl- und Manipulationsrahmen</w:t>
           </w:r>
         </w:p>
       </w:tc>
@@ -471,7 +1318,7 @@
 </file>
 
 <file path=word/styles.xml><?xml version="1.0" encoding="utf-8"?>
-<w:styles xmlns:mc="http://schemas.openxmlformats.org/markup-compatibility/2006" xmlns:r="http://schemas.openxmlformats.org/officeDocument/2006/relationships" xmlns:w="http://schemas.openxmlformats.org/wordprocessingml/2006/main" xmlns:w14="http://schemas.microsoft.com/office/word/2010/wordml" xmlns:w15="http://schemas.microsoft.com/office/word/2012/wordml" xmlns:w16cid="http://schemas.microsoft.com/office/word/2016/wordml/cid" xmlns:w16se="http://schemas.microsoft.com/office/word/2015/wordml/symex" mc:Ignorable="w14 w15 w16se w16cid">
+<w:styles xmlns:mc="http://schemas.openxmlformats.org/markup-compatibility/2006" xmlns:r="http://schemas.openxmlformats.org/officeDocument/2006/relationships" xmlns:w="http://schemas.openxmlformats.org/wordprocessingml/2006/main" xmlns:w14="http://schemas.microsoft.com/office/word/2010/wordml" xmlns:w15="http://schemas.microsoft.com/office/word/2012/wordml" xmlns:w16se="http://schemas.microsoft.com/office/word/2015/wordml/symex" mc:Ignorable="w14 w15 w16se">
   <w:docDefaults>
     <w:rPrDefault>
       <w:rPr>
@@ -481,7 +1328,7 @@
     </w:rPrDefault>
     <w:pPrDefault/>
   </w:docDefaults>
-  <w:latentStyles w:defLockedState="0" w:defUIPriority="99" w:defSemiHidden="0" w:defUnhideWhenUsed="0" w:defQFormat="0" w:count="376">
+  <w:latentStyles w:defLockedState="0" w:defUIPriority="99" w:defSemiHidden="0" w:defUnhideWhenUsed="0" w:defQFormat="0" w:count="371">
     <w:lsdException w:name="Normal" w:uiPriority="0" w:qFormat="1"/>
     <w:lsdException w:name="heading 1" w:uiPriority="9" w:qFormat="1"/>
     <w:lsdException w:name="heading 2" w:semiHidden="1" w:uiPriority="9" w:unhideWhenUsed="1" w:qFormat="1"/>
@@ -853,11 +1700,6 @@
     <w:lsdException w:name="List Table 5 Dark Accent 6" w:uiPriority="50"/>
     <w:lsdException w:name="List Table 6 Colorful Accent 6" w:uiPriority="51"/>
     <w:lsdException w:name="List Table 7 Colorful Accent 6" w:uiPriority="52"/>
-    <w:lsdException w:name="Mention" w:semiHidden="1" w:unhideWhenUsed="1"/>
-    <w:lsdException w:name="Smart Hyperlink" w:semiHidden="1" w:unhideWhenUsed="1"/>
-    <w:lsdException w:name="Hashtag" w:semiHidden="1" w:unhideWhenUsed="1"/>
-    <w:lsdException w:name="Unresolved Mention" w:semiHidden="1" w:unhideWhenUsed="1"/>
-    <w:lsdException w:name="Smart Link" w:semiHidden="1" w:unhideWhenUsed="1"/>
   </w:latentStyles>
   <w:style w:type="paragraph" w:default="1" w:styleId="Standard">
     <w:name w:val="Normal"/>
@@ -986,6 +1828,16 @@
     <w:rPr>
       <w:color w:val="808080"/>
     </w:rPr>
+  </w:style>
+  <w:style w:type="character" w:customStyle="1" w:styleId="pl-en">
+    <w:name w:val="pl-en"/>
+    <w:basedOn w:val="Absatz-Standardschriftart"/>
+    <w:rsid w:val="00AF691D"/>
+  </w:style>
+  <w:style w:type="character" w:customStyle="1" w:styleId="pl-c">
+    <w:name w:val="pl-c"/>
+    <w:basedOn w:val="Absatz-Standardschriftart"/>
+    <w:rsid w:val="00756CED"/>
   </w:style>
 </w:styles>
 </file>

</xml_diff>